<commit_message>
Updated my current status. Cedric Destin
</commit_message>
<xml_diff>
--- a/Meeting log/13_10_25_Log.docx
+++ b/Meeting log/13_10_25_Log.docx
@@ -11,31 +11,16 @@
           <w:sz w:val="36"/>
         </w:rPr>
       </w:pPr>
-      <w:r>
-        <w:fldChar w:fldCharType="begin"/>
-      </w:r>
-      <w:r>
-        <w:instrText xml:space="preserve"> HYPERLINK "https://sites.google.com/a/temple.edu/programmable-communication-group/" </w:instrText>
-      </w:r>
-      <w:r>
-        <w:fldChar w:fldCharType="separate"/>
-      </w:r>
-      <w:r>
-        <w:rPr>
-          <w:rFonts w:ascii="Times New Roman" w:eastAsia="Times New Roman" w:hAnsi="Times New Roman" w:cs="Times New Roman"/>
-          <w:b/>
-          <w:sz w:val="36"/>
-        </w:rPr>
-        <w:t>Programmable Communication Group</w:t>
-      </w:r>
-      <w:r>
-        <w:rPr>
-          <w:rFonts w:ascii="Times New Roman" w:eastAsia="Times New Roman" w:hAnsi="Times New Roman" w:cs="Times New Roman"/>
-          <w:b/>
-          <w:sz w:val="36"/>
-        </w:rPr>
-        <w:fldChar w:fldCharType="end"/>
-      </w:r>
+      <w:hyperlink r:id="rId5" w:history="1">
+        <w:r>
+          <w:rPr>
+            <w:rFonts w:ascii="Times New Roman" w:eastAsia="Times New Roman" w:hAnsi="Times New Roman" w:cs="Times New Roman"/>
+            <w:b/>
+            <w:sz w:val="36"/>
+          </w:rPr>
+          <w:t>Programmable Communication Group</w:t>
+        </w:r>
+      </w:hyperlink>
     </w:p>
     <w:tbl>
       <w:tblPr>
@@ -146,13 +131,8 @@
           </w:tcPr>
           <w:p>
             <w:r>
-              <w:t xml:space="preserve">Brian </w:t>
+              <w:t>Brian Thibodeau</w:t>
             </w:r>
-            <w:proofErr w:type="spellStart"/>
-            <w:r>
-              <w:t>Thibodeau</w:t>
-            </w:r>
-            <w:proofErr w:type="spellEnd"/>
           </w:p>
         </w:tc>
       </w:tr>
@@ -169,7 +149,19 @@
         <w:rPr>
           <w:highlight w:val="red"/>
         </w:rPr>
-        <w:t xml:space="preserve"> New project trajectory: FPGA-based TNC. Three cores: 1200 bps BPSK modem core, 1200 bps FSK modem core, AX.25 core. We were provided two old TNCs by Dr. Silage.</w:t>
+        <w:t xml:space="preserve"> New project trajectory: FPGA-based TNC. Three cores: 1200 bps BPSK modem core, 1200 bps FSK modem core, </w:t>
+      </w:r>
+      <w:r>
+        <w:rPr>
+          <w:highlight w:val="red"/>
+        </w:rPr>
+        <w:t>F</w:t>
+      </w:r>
+      <w:r>
+        <w:rPr>
+          <w:highlight w:val="red"/>
+        </w:rPr>
+        <w:t>X.25 core. We were provided two old TNCs by Dr. Silage.</w:t>
       </w:r>
     </w:p>
     <w:p>
@@ -349,7 +341,13 @@
         </w:numPr>
       </w:pPr>
       <w:r>
-        <w:t>We want to design FPGA-based TNC with two modem cores and an AX.25 core.</w:t>
+        <w:t>We want to design FPGA-based T</w:t>
+      </w:r>
+      <w:r>
+        <w:t>NC with two modem cores and an F</w:t>
+      </w:r>
+      <w:r>
+        <w:t>X.25 core.</w:t>
       </w:r>
     </w:p>
     <w:p>
@@ -363,8 +361,6 @@
       <w:r>
         <w:t xml:space="preserve">We do not want to design “state of the art” modem cores. </w:t>
       </w:r>
-      <w:bookmarkStart w:id="0" w:name="_GoBack"/>
-      <w:bookmarkEnd w:id="0"/>
     </w:p>
     <w:p>
       <w:pPr>
@@ -426,13 +422,8 @@
               <w:jc w:val="center"/>
             </w:pPr>
             <w:r>
-              <w:t xml:space="preserve">Brian </w:t>
+              <w:t>Brian Thibodeau</w:t>
             </w:r>
-            <w:proofErr w:type="spellStart"/>
-            <w:r>
-              <w:t>Thibodeau</w:t>
-            </w:r>
-            <w:proofErr w:type="spellEnd"/>
           </w:p>
         </w:tc>
         <w:tc>
@@ -468,8 +459,68 @@
           <w:p>
             <w:pPr>
               <w:pStyle w:val="ListParagraph"/>
-              <w:ind w:left="1440"/>
+              <w:rPr>
+                <w:b/>
+              </w:rPr>
             </w:pPr>
+            <w:r>
+              <w:rPr>
+                <w:b/>
+              </w:rPr>
+              <w:t>Current</w:t>
+            </w:r>
+          </w:p>
+          <w:p>
+            <w:pPr>
+              <w:pStyle w:val="ListParagraph"/>
+              <w:numPr>
+                <w:ilvl w:val="0"/>
+                <w:numId w:val="33"/>
+              </w:numPr>
+            </w:pPr>
+            <w:r>
+              <w:t>Researching FSK modulation/demodulation technics</w:t>
+            </w:r>
+          </w:p>
+          <w:p>
+            <w:pPr>
+              <w:pStyle w:val="ListParagraph"/>
+              <w:rPr>
+                <w:b/>
+              </w:rPr>
+            </w:pPr>
+            <w:r>
+              <w:rPr>
+                <w:b/>
+              </w:rPr>
+              <w:t>Future</w:t>
+            </w:r>
+            <w:bookmarkStart w:id="0" w:name="_GoBack"/>
+            <w:bookmarkEnd w:id="0"/>
+          </w:p>
+          <w:p>
+            <w:pPr>
+              <w:pStyle w:val="ListParagraph"/>
+              <w:numPr>
+                <w:ilvl w:val="0"/>
+                <w:numId w:val="33"/>
+              </w:numPr>
+            </w:pPr>
+            <w:r>
+              <w:t>Experiment candidate solution</w:t>
+            </w:r>
+          </w:p>
+          <w:p>
+            <w:pPr>
+              <w:pStyle w:val="ListParagraph"/>
+              <w:numPr>
+                <w:ilvl w:val="0"/>
+                <w:numId w:val="33"/>
+              </w:numPr>
+            </w:pPr>
+            <w:r>
+              <w:t>Document results from candidate solutions</w:t>
+            </w:r>
           </w:p>
         </w:tc>
       </w:tr>
@@ -496,7 +547,7 @@
               <w:pStyle w:val="ListParagraph"/>
               <w:numPr>
                 <w:ilvl w:val="0"/>
-                <w:numId w:val="43"/>
+                <w:numId w:val="33"/>
               </w:numPr>
             </w:pPr>
             <w:r>

</xml_diff>